<commit_message>
Update files Git Document
</commit_message>
<xml_diff>
--- a/Git.docx
+++ b/Git.docx
@@ -2078,7 +2078,69 @@
           <w:szCs w:val="44"/>
           <w:lang w:bidi="fa-IR"/>
         </w:rPr>
-        <w:t xml:space="preserve">git pull </w:t>
+        <w:t>git pull</w:t>
+      </w:r>
+    </w:p>
+    <w:p>
+      <w:pPr>
+        <w:tabs>
+          <w:tab w:val="left" w:pos="5206"/>
+        </w:tabs>
+        <w:bidi/>
+        <w:rPr>
+          <w:rFonts w:ascii="IRTitr" w:hAnsi="IRTitr" w:cs="IRTitr"/>
+          <w:b/>
+          <w:bCs/>
+          <w:i/>
+          <w:iCs/>
+          <w:color w:val="002060"/>
+          <w:sz w:val="32"/>
+          <w:szCs w:val="32"/>
+          <w:lang w:bidi="fa-IR"/>
+        </w:rPr>
+      </w:pPr>
+      <w:r>
+        <w:rPr>
+          <w:rFonts w:ascii="IRTitr" w:hAnsi="IRTitr" w:cs="IRTitr"/>
+          <w:b/>
+          <w:bCs/>
+          <w:i/>
+          <w:iCs/>
+          <w:color w:val="002060"/>
+          <w:sz w:val="32"/>
+          <w:szCs w:val="32"/>
+          <w:lang w:bidi="fa-IR"/>
+        </w:rPr>
+        <w:t xml:space="preserve"> </w:t>
+      </w:r>
+      <w:r>
+        <w:rPr>
+          <w:rFonts w:ascii="IRTitr" w:hAnsi="IRTitr" w:cs="IRTitr" w:hint="cs"/>
+          <w:b/>
+          <w:bCs/>
+          <w:i/>
+          <w:iCs/>
+          <w:color w:val="002060"/>
+          <w:sz w:val="32"/>
+          <w:szCs w:val="32"/>
+          <w:rtl/>
+          <w:lang w:bidi="fa-IR"/>
+        </w:rPr>
+        <w:t>دریافت و ارسال اطلاعات از گیت‌هاب................</w:t>
+      </w:r>
+      <w:r>
+        <w:rPr>
+          <w:rFonts w:ascii="IRTitr" w:hAnsi="IRTitr" w:cs="IRTitr"/>
+          <w:b/>
+          <w:bCs/>
+          <w:i/>
+          <w:iCs/>
+          <w:color w:val="002060"/>
+          <w:sz w:val="32"/>
+          <w:szCs w:val="32"/>
+          <w:lang w:bidi="fa-IR"/>
+        </w:rPr>
+        <w:t>21.......................</w:t>
       </w:r>
     </w:p>
     <w:p>
@@ -7899,90 +7961,90 @@
           <w:rtl/>
           <w:lang w:bidi="fa-IR"/>
         </w:rPr>
+        <w:t>نمایش تمامی نام‌ها</w:t>
+      </w:r>
+      <w:r>
+        <w:rPr>
+          <w:rFonts w:ascii="IRMitra" w:hAnsi="IRMitra" w:cs="IRMitra" w:hint="cs"/>
+          <w:b/>
+          <w:bCs/>
+          <w:color w:val="ED7D31" w:themeColor="accent2"/>
+          <w:sz w:val="40"/>
+          <w:szCs w:val="40"/>
+          <w:rtl/>
+          <w:lang w:bidi="fa-IR"/>
+        </w:rPr>
+        <w:t>ی نشانگر‌ها</w:t>
+      </w:r>
+      <w:r>
+        <w:rPr>
+          <w:rFonts w:ascii="IRMitra" w:hAnsi="IRMitra" w:cs="IRMitra" w:hint="cs"/>
+          <w:b/>
+          <w:bCs/>
+          <w:color w:val="ED7D31" w:themeColor="accent2"/>
+          <w:sz w:val="40"/>
+          <w:szCs w:val="40"/>
+          <w:rtl/>
+          <w:lang w:bidi="fa-IR"/>
+        </w:rPr>
+        <w:t xml:space="preserve"> و آدرس </w:t>
+      </w:r>
+      <w:r>
+        <w:rPr>
+          <w:rFonts w:ascii="IRMitra" w:hAnsi="IRMitra" w:cs="IRMitra" w:hint="cs"/>
+          <w:b/>
+          <w:bCs/>
+          <w:color w:val="ED7D31" w:themeColor="accent2"/>
+          <w:sz w:val="40"/>
+          <w:szCs w:val="40"/>
+          <w:rtl/>
+          <w:lang w:bidi="fa-IR"/>
+        </w:rPr>
+        <w:t>هایشان</w:t>
+      </w:r>
+      <w:r>
+        <w:rPr>
+          <w:rFonts w:ascii="IRMitra" w:hAnsi="IRMitra" w:cs="IRMitra" w:hint="cs"/>
+          <w:b/>
+          <w:bCs/>
+          <w:color w:val="ED7D31" w:themeColor="accent2"/>
+          <w:sz w:val="40"/>
+          <w:szCs w:val="40"/>
+          <w:rtl/>
+          <w:lang w:bidi="fa-IR"/>
+        </w:rPr>
+        <w:t>‌ :</w:t>
+      </w:r>
+    </w:p>
+    <w:p>
+      <w:pPr>
+        <w:tabs>
+          <w:tab w:val="left" w:pos="5206"/>
+        </w:tabs>
+        <w:bidi/>
+        <w:jc w:val="right"/>
+        <w:rPr>
+          <w:rFonts w:ascii="IRMitra" w:hAnsi="IRMitra" w:cs="IRMitra"/>
+          <w:b/>
+          <w:bCs/>
+          <w:color w:val="00B050"/>
+          <w:sz w:val="40"/>
+          <w:szCs w:val="40"/>
+          <w:rtl/>
+          <w:lang w:bidi="fa-IR"/>
+        </w:rPr>
+      </w:pPr>
+      <w:r>
+        <w:rPr>
+          <w:rFonts w:ascii="IRMitra" w:hAnsi="IRMitra" w:cs="IRMitra"/>
+          <w:b/>
+          <w:bCs/>
+          <w:color w:val="00B050"/>
+          <w:sz w:val="40"/>
+          <w:szCs w:val="40"/>
+          <w:lang w:bidi="fa-IR"/>
+        </w:rPr>
         <w:lastRenderedPageBreak/>
-        <w:t>نمایش تمامی نام‌ها</w:t>
-      </w:r>
-      <w:r>
-        <w:rPr>
-          <w:rFonts w:ascii="IRMitra" w:hAnsi="IRMitra" w:cs="IRMitra" w:hint="cs"/>
-          <w:b/>
-          <w:bCs/>
-          <w:color w:val="ED7D31" w:themeColor="accent2"/>
-          <w:sz w:val="40"/>
-          <w:szCs w:val="40"/>
-          <w:rtl/>
-          <w:lang w:bidi="fa-IR"/>
-        </w:rPr>
-        <w:t>ی نشانگر‌ها</w:t>
-      </w:r>
-      <w:r>
-        <w:rPr>
-          <w:rFonts w:ascii="IRMitra" w:hAnsi="IRMitra" w:cs="IRMitra" w:hint="cs"/>
-          <w:b/>
-          <w:bCs/>
-          <w:color w:val="ED7D31" w:themeColor="accent2"/>
-          <w:sz w:val="40"/>
-          <w:szCs w:val="40"/>
-          <w:rtl/>
-          <w:lang w:bidi="fa-IR"/>
-        </w:rPr>
-        <w:t xml:space="preserve"> و آدرس </w:t>
-      </w:r>
-      <w:r>
-        <w:rPr>
-          <w:rFonts w:ascii="IRMitra" w:hAnsi="IRMitra" w:cs="IRMitra" w:hint="cs"/>
-          <w:b/>
-          <w:bCs/>
-          <w:color w:val="ED7D31" w:themeColor="accent2"/>
-          <w:sz w:val="40"/>
-          <w:szCs w:val="40"/>
-          <w:rtl/>
-          <w:lang w:bidi="fa-IR"/>
-        </w:rPr>
-        <w:t>هایشان</w:t>
-      </w:r>
-      <w:r>
-        <w:rPr>
-          <w:rFonts w:ascii="IRMitra" w:hAnsi="IRMitra" w:cs="IRMitra" w:hint="cs"/>
-          <w:b/>
-          <w:bCs/>
-          <w:color w:val="ED7D31" w:themeColor="accent2"/>
-          <w:sz w:val="40"/>
-          <w:szCs w:val="40"/>
-          <w:rtl/>
-          <w:lang w:bidi="fa-IR"/>
-        </w:rPr>
-        <w:t>‌ :</w:t>
-      </w:r>
-    </w:p>
-    <w:p>
-      <w:pPr>
-        <w:tabs>
-          <w:tab w:val="left" w:pos="5206"/>
-        </w:tabs>
-        <w:bidi/>
-        <w:jc w:val="right"/>
-        <w:rPr>
-          <w:rFonts w:ascii="IRMitra" w:hAnsi="IRMitra" w:cs="IRMitra"/>
-          <w:b/>
-          <w:bCs/>
-          <w:color w:val="00B050"/>
-          <w:sz w:val="40"/>
-          <w:szCs w:val="40"/>
-          <w:rtl/>
-          <w:lang w:bidi="fa-IR"/>
-        </w:rPr>
-      </w:pPr>
-      <w:r>
-        <w:rPr>
-          <w:rFonts w:ascii="IRMitra" w:hAnsi="IRMitra" w:cs="IRMitra"/>
-          <w:b/>
-          <w:bCs/>
-          <w:color w:val="00B050"/>
-          <w:sz w:val="40"/>
-          <w:szCs w:val="40"/>
-          <w:lang w:bidi="fa-IR"/>
-        </w:rPr>
         <w:t xml:space="preserve">git remote -v </w:t>
       </w:r>
     </w:p>
@@ -9725,6 +9787,2082 @@
           <w:lang w:bidi="fa-IR"/>
         </w:rPr>
       </w:pPr>
+      <w:r>
+        <w:rPr>
+          <w:rFonts w:ascii="IRMitra" w:hAnsi="IRMitra" w:cs="IRMitra"/>
+          <w:b/>
+          <w:bCs/>
+          <w:sz w:val="40"/>
+          <w:szCs w:val="40"/>
+          <w:lang w:bidi="fa-IR"/>
+        </w:rPr>
+        <w:br/>
+      </w:r>
+      <w:r>
+        <w:rPr>
+          <w:rFonts w:ascii="IRMitra" w:hAnsi="IRMitra" w:cs="IRMitra"/>
+          <w:b/>
+          <w:bCs/>
+          <w:sz w:val="40"/>
+          <w:szCs w:val="40"/>
+          <w:lang w:bidi="fa-IR"/>
+        </w:rPr>
+        <w:br/>
+      </w:r>
+      <w:r>
+        <w:rPr>
+          <w:rFonts w:ascii="IRMitra" w:hAnsi="IRMitra" w:cs="IRMitra"/>
+          <w:b/>
+          <w:bCs/>
+          <w:sz w:val="40"/>
+          <w:szCs w:val="40"/>
+          <w:lang w:bidi="fa-IR"/>
+        </w:rPr>
+        <w:br/>
+      </w:r>
+      <w:r>
+        <w:rPr>
+          <w:rFonts w:ascii="IRMitra" w:hAnsi="IRMitra" w:cs="IRMitra"/>
+          <w:b/>
+          <w:bCs/>
+          <w:sz w:val="40"/>
+          <w:szCs w:val="40"/>
+          <w:lang w:bidi="fa-IR"/>
+        </w:rPr>
+        <w:br/>
+      </w:r>
+      <w:r>
+        <w:rPr>
+          <w:rFonts w:ascii="IRMitra" w:hAnsi="IRMitra" w:cs="IRMitra"/>
+          <w:b/>
+          <w:bCs/>
+          <w:sz w:val="40"/>
+          <w:szCs w:val="40"/>
+          <w:lang w:bidi="fa-IR"/>
+        </w:rPr>
+        <w:br/>
+      </w:r>
+      <w:r>
+        <w:rPr>
+          <w:rFonts w:ascii="IRMitra" w:hAnsi="IRMitra" w:cs="IRMitra"/>
+          <w:b/>
+          <w:bCs/>
+          <w:sz w:val="40"/>
+          <w:szCs w:val="40"/>
+          <w:lang w:bidi="fa-IR"/>
+        </w:rPr>
+        <w:br/>
+      </w:r>
+      <w:r>
+        <w:rPr>
+          <w:rFonts w:ascii="IRTitr" w:hAnsi="IRTitr" w:cs="IRTitr" w:hint="cs"/>
+          <w:b/>
+          <w:bCs/>
+          <w:i/>
+          <w:iCs/>
+          <w:color w:val="00B050"/>
+          <w:sz w:val="56"/>
+          <w:szCs w:val="56"/>
+          <w:rtl/>
+          <w:lang w:bidi="fa-IR"/>
+        </w:rPr>
+        <w:lastRenderedPageBreak/>
+        <w:t>دریافت و ارسال اطلاعات از گیت‌هاب</w:t>
+      </w:r>
+      <w:r>
+        <w:rPr>
+          <w:rFonts w:ascii="IRTitr" w:hAnsi="IRTitr" w:cs="IRTitr"/>
+          <w:b/>
+          <w:bCs/>
+          <w:i/>
+          <w:iCs/>
+          <w:color w:val="00B050"/>
+          <w:sz w:val="56"/>
+          <w:szCs w:val="56"/>
+          <w:lang w:bidi="fa-IR"/>
+        </w:rPr>
+        <w:br/>
+      </w:r>
+      <w:r>
+        <w:rPr>
+          <w:rFonts w:ascii="IRMitra" w:hAnsi="IRMitra" w:cs="IRMitra"/>
+          <w:b/>
+          <w:bCs/>
+          <w:sz w:val="40"/>
+          <w:szCs w:val="40"/>
+          <w:lang w:bidi="fa-IR"/>
+        </w:rPr>
+        <w:br/>
+      </w:r>
+      <w:r>
+        <w:rPr>
+          <w:noProof/>
+        </w:rPr>
+        <w:drawing>
+          <wp:inline distT="0" distB="0" distL="0" distR="0" wp14:anchorId="61EF0E78" wp14:editId="508742E2">
+            <wp:extent cx="5943600" cy="4030980"/>
+            <wp:effectExtent l="0" t="0" r="0" b="7620"/>
+            <wp:docPr id="1488801428" name="Picture 1"/>
+            <wp:cNvGraphicFramePr>
+              <a:graphicFrameLocks xmlns:a="http://schemas.openxmlformats.org/drawingml/2006/main" noChangeAspect="1"/>
+            </wp:cNvGraphicFramePr>
+            <a:graphic xmlns:a="http://schemas.openxmlformats.org/drawingml/2006/main">
+              <a:graphicData uri="http://schemas.openxmlformats.org/drawingml/2006/picture">
+                <pic:pic xmlns:pic="http://schemas.openxmlformats.org/drawingml/2006/picture">
+                  <pic:nvPicPr>
+                    <pic:cNvPr id="0" name="Picture 1"/>
+                    <pic:cNvPicPr>
+                      <a:picLocks noChangeAspect="1" noChangeArrowheads="1"/>
+                    </pic:cNvPicPr>
+                  </pic:nvPicPr>
+                  <pic:blipFill>
+                    <a:blip r:embed="rId27">
+                      <a:extLst>
+                        <a:ext uri="{28A0092B-C50C-407E-A947-70E740481C1C}">
+                          <a14:useLocalDpi xmlns:a14="http://schemas.microsoft.com/office/drawing/2010/main" val="0"/>
+                        </a:ext>
+                      </a:extLst>
+                    </a:blip>
+                    <a:srcRect/>
+                    <a:stretch>
+                      <a:fillRect/>
+                    </a:stretch>
+                  </pic:blipFill>
+                  <pic:spPr bwMode="auto">
+                    <a:xfrm>
+                      <a:off x="0" y="0"/>
+                      <a:ext cx="5943600" cy="4030980"/>
+                    </a:xfrm>
+                    <a:prstGeom prst="rect">
+                      <a:avLst/>
+                    </a:prstGeom>
+                    <a:noFill/>
+                    <a:ln>
+                      <a:noFill/>
+                    </a:ln>
+                  </pic:spPr>
+                </pic:pic>
+              </a:graphicData>
+            </a:graphic>
+          </wp:inline>
+        </w:drawing>
+      </w:r>
+    </w:p>
+    <w:p>
+      <w:pPr>
+        <w:tabs>
+          <w:tab w:val="left" w:pos="5206"/>
+        </w:tabs>
+        <w:bidi/>
+        <w:rPr>
+          <w:rFonts w:ascii="IRMitra" w:hAnsi="IRMitra" w:cs="IRMitra"/>
+          <w:b/>
+          <w:bCs/>
+          <w:sz w:val="40"/>
+          <w:szCs w:val="40"/>
+          <w:rtl/>
+          <w:lang w:bidi="fa-IR"/>
+        </w:rPr>
+      </w:pPr>
+      <w:r>
+        <w:rPr>
+          <w:rFonts w:ascii="IRMitra" w:hAnsi="IRMitra" w:cs="IRMitra" w:hint="cs"/>
+          <w:b/>
+          <w:bCs/>
+          <w:sz w:val="40"/>
+          <w:szCs w:val="40"/>
+          <w:rtl/>
+          <w:lang w:bidi="fa-IR"/>
+        </w:rPr>
+        <w:t>در ابتدا وارد</w:t>
+      </w:r>
+      <w:r>
+        <w:rPr>
+          <w:rFonts w:ascii="IRMitra" w:hAnsi="IRMitra" w:cs="IRMitra" w:hint="cs"/>
+          <w:b/>
+          <w:bCs/>
+          <w:sz w:val="40"/>
+          <w:szCs w:val="40"/>
+          <w:rtl/>
+          <w:lang w:bidi="fa-IR"/>
+        </w:rPr>
+        <w:t xml:space="preserve"> اکانت خود در </w:t>
+      </w:r>
+      <w:r>
+        <w:rPr>
+          <w:rFonts w:ascii="IRMitra" w:hAnsi="IRMitra" w:cs="IRMitra"/>
+          <w:b/>
+          <w:bCs/>
+          <w:color w:val="FF0000"/>
+          <w:sz w:val="40"/>
+          <w:szCs w:val="40"/>
+          <w:lang w:bidi="fa-IR"/>
+        </w:rPr>
+        <w:t>github.com</w:t>
+      </w:r>
+      <w:r>
+        <w:rPr>
+          <w:rFonts w:ascii="IRMitra" w:hAnsi="IRMitra" w:cs="IRMitra" w:hint="cs"/>
+          <w:b/>
+          <w:bCs/>
+          <w:color w:val="FF0000"/>
+          <w:sz w:val="40"/>
+          <w:szCs w:val="40"/>
+          <w:rtl/>
+          <w:lang w:bidi="fa-IR"/>
+        </w:rPr>
+        <w:t xml:space="preserve"> </w:t>
+      </w:r>
+      <w:r>
+        <w:rPr>
+          <w:rFonts w:ascii="IRMitra" w:hAnsi="IRMitra" w:cs="IRMitra" w:hint="cs"/>
+          <w:b/>
+          <w:bCs/>
+          <w:sz w:val="40"/>
+          <w:szCs w:val="40"/>
+          <w:rtl/>
+          <w:lang w:bidi="fa-IR"/>
+        </w:rPr>
+        <w:t xml:space="preserve">می‌شویم و ریپوزیتوی که قصد داریم دریافتش کنیم و تغییراتی را روی آن اعمال کنیم و مجدد آن را روی </w:t>
+      </w:r>
+      <w:r>
+        <w:rPr>
+          <w:rFonts w:ascii="IRMitra" w:hAnsi="IRMitra" w:cs="IRMitra"/>
+          <w:b/>
+          <w:bCs/>
+          <w:color w:val="FF0000"/>
+          <w:sz w:val="40"/>
+          <w:szCs w:val="40"/>
+          <w:lang w:bidi="fa-IR"/>
+        </w:rPr>
+        <w:t xml:space="preserve">github.com </w:t>
+      </w:r>
+      <w:r>
+        <w:rPr>
+          <w:rFonts w:ascii="IRMitra" w:hAnsi="IRMitra" w:cs="IRMitra" w:hint="cs"/>
+          <w:b/>
+          <w:bCs/>
+          <w:sz w:val="40"/>
+          <w:szCs w:val="40"/>
+          <w:rtl/>
+          <w:lang w:bidi="fa-IR"/>
+        </w:rPr>
+        <w:t xml:space="preserve">  بارگذاری کنیم را </w:t>
+      </w:r>
+      <w:r>
+        <w:rPr>
+          <w:rFonts w:ascii="IRMitra" w:hAnsi="IRMitra" w:cs="IRMitra"/>
+          <w:b/>
+          <w:bCs/>
+          <w:color w:val="FF0000"/>
+          <w:sz w:val="40"/>
+          <w:szCs w:val="40"/>
+          <w:lang w:bidi="fa-IR"/>
+        </w:rPr>
+        <w:t>HTTPS</w:t>
+      </w:r>
+      <w:r>
+        <w:rPr>
+          <w:rFonts w:ascii="IRMitra" w:hAnsi="IRMitra" w:cs="IRMitra" w:hint="cs"/>
+          <w:b/>
+          <w:bCs/>
+          <w:sz w:val="40"/>
+          <w:szCs w:val="40"/>
+          <w:rtl/>
+          <w:lang w:bidi="fa-IR"/>
+        </w:rPr>
+        <w:t xml:space="preserve">، </w:t>
+      </w:r>
+      <w:r>
+        <w:rPr>
+          <w:rFonts w:ascii="IRMitra" w:hAnsi="IRMitra" w:cs="IRMitra"/>
+          <w:b/>
+          <w:bCs/>
+          <w:color w:val="FF0000"/>
+          <w:sz w:val="40"/>
+          <w:szCs w:val="40"/>
+          <w:lang w:bidi="fa-IR"/>
+        </w:rPr>
+        <w:t>URL</w:t>
+      </w:r>
+      <w:r>
+        <w:rPr>
+          <w:rFonts w:ascii="IRMitra" w:hAnsi="IRMitra" w:cs="IRMitra" w:hint="cs"/>
+          <w:b/>
+          <w:bCs/>
+          <w:sz w:val="40"/>
+          <w:szCs w:val="40"/>
+          <w:rtl/>
+          <w:lang w:bidi="fa-IR"/>
+        </w:rPr>
+        <w:t xml:space="preserve"> اش را کپی می‌کنیم.</w:t>
+      </w:r>
+    </w:p>
+    <w:p>
+      <w:pPr>
+        <w:tabs>
+          <w:tab w:val="left" w:pos="5206"/>
+        </w:tabs>
+        <w:bidi/>
+        <w:rPr>
+          <w:noProof/>
+          <w:rtl/>
+        </w:rPr>
+      </w:pPr>
+    </w:p>
+    <w:p>
+      <w:pPr>
+        <w:tabs>
+          <w:tab w:val="left" w:pos="5206"/>
+        </w:tabs>
+        <w:bidi/>
+        <w:rPr>
+          <w:noProof/>
+          <w:rtl/>
+        </w:rPr>
+      </w:pPr>
+    </w:p>
+    <w:p>
+      <w:pPr>
+        <w:tabs>
+          <w:tab w:val="left" w:pos="5206"/>
+        </w:tabs>
+        <w:bidi/>
+        <w:rPr>
+          <w:noProof/>
+          <w:rtl/>
+        </w:rPr>
+      </w:pPr>
+    </w:p>
+    <w:p>
+      <w:pPr>
+        <w:tabs>
+          <w:tab w:val="left" w:pos="5206"/>
+        </w:tabs>
+        <w:bidi/>
+        <w:rPr>
+          <w:noProof/>
+          <w:rtl/>
+        </w:rPr>
+      </w:pPr>
+    </w:p>
+    <w:p>
+      <w:pPr>
+        <w:tabs>
+          <w:tab w:val="left" w:pos="5206"/>
+        </w:tabs>
+        <w:bidi/>
+        <w:rPr>
+          <w:noProof/>
+          <w:rtl/>
+        </w:rPr>
+      </w:pPr>
+    </w:p>
+    <w:p>
+      <w:pPr>
+        <w:tabs>
+          <w:tab w:val="left" w:pos="5206"/>
+        </w:tabs>
+        <w:bidi/>
+        <w:rPr>
+          <w:noProof/>
+          <w:rtl/>
+        </w:rPr>
+      </w:pPr>
+    </w:p>
+    <w:p>
+      <w:pPr>
+        <w:tabs>
+          <w:tab w:val="left" w:pos="5206"/>
+        </w:tabs>
+        <w:bidi/>
+        <w:rPr>
+          <w:noProof/>
+          <w:rtl/>
+        </w:rPr>
+      </w:pPr>
+    </w:p>
+    <w:p>
+      <w:pPr>
+        <w:tabs>
+          <w:tab w:val="left" w:pos="5206"/>
+        </w:tabs>
+        <w:bidi/>
+        <w:rPr>
+          <w:noProof/>
+          <w:rtl/>
+        </w:rPr>
+      </w:pPr>
+    </w:p>
+    <w:p>
+      <w:pPr>
+        <w:tabs>
+          <w:tab w:val="left" w:pos="5206"/>
+        </w:tabs>
+        <w:bidi/>
+        <w:rPr>
+          <w:noProof/>
+          <w:rtl/>
+        </w:rPr>
+      </w:pPr>
+    </w:p>
+    <w:p>
+      <w:pPr>
+        <w:tabs>
+          <w:tab w:val="left" w:pos="5206"/>
+        </w:tabs>
+        <w:bidi/>
+        <w:rPr>
+          <w:rFonts w:ascii="IRMitra" w:hAnsi="IRMitra" w:cs="IRMitra"/>
+          <w:b/>
+          <w:bCs/>
+          <w:sz w:val="40"/>
+          <w:szCs w:val="40"/>
+          <w:lang w:bidi="fa-IR"/>
+        </w:rPr>
+      </w:pPr>
+      <w:r>
+        <w:rPr>
+          <w:noProof/>
+        </w:rPr>
+        <w:drawing>
+          <wp:inline distT="0" distB="0" distL="0" distR="0" wp14:anchorId="68AFE1AF" wp14:editId="010DB67E">
+            <wp:extent cx="5943600" cy="3637915"/>
+            <wp:effectExtent l="0" t="0" r="0" b="635"/>
+            <wp:docPr id="609188961" name="Picture 2"/>
+            <wp:cNvGraphicFramePr>
+              <a:graphicFrameLocks xmlns:a="http://schemas.openxmlformats.org/drawingml/2006/main" noChangeAspect="1"/>
+            </wp:cNvGraphicFramePr>
+            <a:graphic xmlns:a="http://schemas.openxmlformats.org/drawingml/2006/main">
+              <a:graphicData uri="http://schemas.openxmlformats.org/drawingml/2006/picture">
+                <pic:pic xmlns:pic="http://schemas.openxmlformats.org/drawingml/2006/picture">
+                  <pic:nvPicPr>
+                    <pic:cNvPr id="0" name="Picture 3"/>
+                    <pic:cNvPicPr>
+                      <a:picLocks noChangeAspect="1" noChangeArrowheads="1"/>
+                    </pic:cNvPicPr>
+                  </pic:nvPicPr>
+                  <pic:blipFill>
+                    <a:blip r:embed="rId28">
+                      <a:extLst>
+                        <a:ext uri="{28A0092B-C50C-407E-A947-70E740481C1C}">
+                          <a14:useLocalDpi xmlns:a14="http://schemas.microsoft.com/office/drawing/2010/main" val="0"/>
+                        </a:ext>
+                      </a:extLst>
+                    </a:blip>
+                    <a:srcRect/>
+                    <a:stretch>
+                      <a:fillRect/>
+                    </a:stretch>
+                  </pic:blipFill>
+                  <pic:spPr bwMode="auto">
+                    <a:xfrm>
+                      <a:off x="0" y="0"/>
+                      <a:ext cx="5943600" cy="3637915"/>
+                    </a:xfrm>
+                    <a:prstGeom prst="rect">
+                      <a:avLst/>
+                    </a:prstGeom>
+                    <a:noFill/>
+                    <a:ln>
+                      <a:noFill/>
+                    </a:ln>
+                  </pic:spPr>
+                </pic:pic>
+              </a:graphicData>
+            </a:graphic>
+          </wp:inline>
+        </w:drawing>
+      </w:r>
+    </w:p>
+    <w:p>
+      <w:pPr>
+        <w:tabs>
+          <w:tab w:val="left" w:pos="5206"/>
+        </w:tabs>
+        <w:bidi/>
+        <w:rPr>
+          <w:rFonts w:ascii="IRMitra" w:hAnsi="IRMitra" w:cs="IRMitra"/>
+          <w:b/>
+          <w:bCs/>
+          <w:sz w:val="40"/>
+          <w:szCs w:val="40"/>
+          <w:lang w:bidi="fa-IR"/>
+        </w:rPr>
+      </w:pPr>
+    </w:p>
+    <w:p>
+      <w:pPr>
+        <w:tabs>
+          <w:tab w:val="left" w:pos="5206"/>
+        </w:tabs>
+        <w:bidi/>
+        <w:rPr>
+          <w:rFonts w:ascii="IRMitra" w:hAnsi="IRMitra" w:cs="IRMitra"/>
+          <w:b/>
+          <w:bCs/>
+          <w:sz w:val="40"/>
+          <w:szCs w:val="40"/>
+          <w:rtl/>
+          <w:lang w:bidi="fa-IR"/>
+        </w:rPr>
+      </w:pPr>
+      <w:r>
+        <w:rPr>
+          <w:rFonts w:ascii="IRMitra" w:hAnsi="IRMitra" w:cs="IRMitra" w:hint="cs"/>
+          <w:b/>
+          <w:bCs/>
+          <w:sz w:val="40"/>
+          <w:szCs w:val="40"/>
+          <w:rtl/>
+          <w:lang w:bidi="fa-IR"/>
+        </w:rPr>
+        <w:t>با دستور</w:t>
+      </w:r>
+      <w:r>
+        <w:rPr>
+          <w:rFonts w:ascii="IRMitra" w:hAnsi="IRMitra" w:cs="IRMitra" w:hint="cs"/>
+          <w:b/>
+          <w:bCs/>
+          <w:color w:val="00B050"/>
+          <w:sz w:val="40"/>
+          <w:szCs w:val="40"/>
+          <w:rtl/>
+          <w:lang w:bidi="fa-IR"/>
+        </w:rPr>
+        <w:t xml:space="preserve"> </w:t>
+      </w:r>
+      <w:r>
+        <w:rPr>
+          <w:rFonts w:ascii="IRMitra" w:hAnsi="IRMitra" w:cs="IRMitra"/>
+          <w:b/>
+          <w:bCs/>
+          <w:color w:val="00B050"/>
+          <w:sz w:val="40"/>
+          <w:szCs w:val="40"/>
+          <w:lang w:bidi="fa-IR"/>
+        </w:rPr>
+        <w:t>git clone</w:t>
+      </w:r>
+      <w:r>
+        <w:rPr>
+          <w:rFonts w:ascii="IRMitra" w:hAnsi="IRMitra" w:cs="IRMitra" w:hint="cs"/>
+          <w:b/>
+          <w:bCs/>
+          <w:color w:val="00B050"/>
+          <w:sz w:val="40"/>
+          <w:szCs w:val="40"/>
+          <w:rtl/>
+          <w:lang w:bidi="fa-IR"/>
+        </w:rPr>
+        <w:t xml:space="preserve"> </w:t>
+      </w:r>
+      <w:r>
+        <w:rPr>
+          <w:rFonts w:ascii="IRMitra" w:hAnsi="IRMitra" w:cs="IRMitra" w:hint="cs"/>
+          <w:b/>
+          <w:bCs/>
+          <w:sz w:val="40"/>
+          <w:szCs w:val="40"/>
+          <w:rtl/>
+          <w:lang w:bidi="fa-IR"/>
+        </w:rPr>
+        <w:t xml:space="preserve"> یک کپی روی سیستم لوکالمان از ریپوزیتوری میگیریم.</w:t>
+      </w:r>
+    </w:p>
+    <w:p>
+      <w:pPr>
+        <w:tabs>
+          <w:tab w:val="left" w:pos="5206"/>
+        </w:tabs>
+        <w:bidi/>
+        <w:rPr>
+          <w:rFonts w:ascii="IRMitra" w:hAnsi="IRMitra" w:cs="IRMitra"/>
+          <w:b/>
+          <w:bCs/>
+          <w:sz w:val="40"/>
+          <w:szCs w:val="40"/>
+          <w:lang w:bidi="fa-IR"/>
+        </w:rPr>
+      </w:pPr>
+    </w:p>
+    <w:p>
+      <w:pPr>
+        <w:tabs>
+          <w:tab w:val="left" w:pos="5206"/>
+        </w:tabs>
+        <w:bidi/>
+        <w:rPr>
+          <w:rFonts w:ascii="IRMitra" w:hAnsi="IRMitra" w:cs="IRMitra"/>
+          <w:b/>
+          <w:bCs/>
+          <w:sz w:val="40"/>
+          <w:szCs w:val="40"/>
+          <w:lang w:bidi="fa-IR"/>
+        </w:rPr>
+      </w:pPr>
+    </w:p>
+    <w:p>
+      <w:pPr>
+        <w:tabs>
+          <w:tab w:val="left" w:pos="5206"/>
+        </w:tabs>
+        <w:bidi/>
+        <w:rPr>
+          <w:rFonts w:ascii="IRMitra" w:hAnsi="IRMitra" w:cs="IRMitra"/>
+          <w:b/>
+          <w:bCs/>
+          <w:sz w:val="40"/>
+          <w:szCs w:val="40"/>
+          <w:lang w:bidi="fa-IR"/>
+        </w:rPr>
+      </w:pPr>
+    </w:p>
+    <w:p>
+      <w:pPr>
+        <w:tabs>
+          <w:tab w:val="left" w:pos="5206"/>
+        </w:tabs>
+        <w:bidi/>
+        <w:rPr>
+          <w:rFonts w:ascii="IRMitra" w:hAnsi="IRMitra" w:cs="IRMitra"/>
+          <w:b/>
+          <w:bCs/>
+          <w:sz w:val="40"/>
+          <w:szCs w:val="40"/>
+          <w:lang w:bidi="fa-IR"/>
+        </w:rPr>
+      </w:pPr>
+    </w:p>
+    <w:p>
+      <w:pPr>
+        <w:tabs>
+          <w:tab w:val="left" w:pos="5206"/>
+        </w:tabs>
+        <w:bidi/>
+        <w:rPr>
+          <w:rFonts w:ascii="IRMitra" w:hAnsi="IRMitra" w:cs="IRMitra"/>
+          <w:b/>
+          <w:bCs/>
+          <w:sz w:val="40"/>
+          <w:szCs w:val="40"/>
+          <w:lang w:bidi="fa-IR"/>
+        </w:rPr>
+      </w:pPr>
+    </w:p>
+    <w:p>
+      <w:pPr>
+        <w:tabs>
+          <w:tab w:val="left" w:pos="5206"/>
+        </w:tabs>
+        <w:bidi/>
+        <w:rPr>
+          <w:rFonts w:ascii="IRMitra" w:hAnsi="IRMitra" w:cs="IRMitra"/>
+          <w:b/>
+          <w:bCs/>
+          <w:sz w:val="40"/>
+          <w:szCs w:val="40"/>
+          <w:lang w:bidi="fa-IR"/>
+        </w:rPr>
+      </w:pPr>
+    </w:p>
+    <w:p>
+      <w:pPr>
+        <w:tabs>
+          <w:tab w:val="left" w:pos="5206"/>
+        </w:tabs>
+        <w:bidi/>
+        <w:rPr>
+          <w:rFonts w:ascii="IRMitra" w:hAnsi="IRMitra" w:cs="IRMitra"/>
+          <w:b/>
+          <w:bCs/>
+          <w:sz w:val="40"/>
+          <w:szCs w:val="40"/>
+          <w:lang w:bidi="fa-IR"/>
+        </w:rPr>
+      </w:pPr>
+    </w:p>
+    <w:p>
+      <w:pPr>
+        <w:tabs>
+          <w:tab w:val="left" w:pos="5206"/>
+        </w:tabs>
+        <w:bidi/>
+        <w:rPr>
+          <w:rFonts w:ascii="IRMitra" w:hAnsi="IRMitra" w:cs="IRMitra"/>
+          <w:b/>
+          <w:bCs/>
+          <w:sz w:val="40"/>
+          <w:szCs w:val="40"/>
+          <w:rtl/>
+          <w:lang w:bidi="fa-IR"/>
+        </w:rPr>
+      </w:pPr>
+    </w:p>
+    <w:p>
+      <w:pPr>
+        <w:tabs>
+          <w:tab w:val="left" w:pos="5206"/>
+        </w:tabs>
+        <w:bidi/>
+        <w:rPr>
+          <w:rFonts w:ascii="IRMitra" w:hAnsi="IRMitra" w:cs="IRMitra"/>
+          <w:b/>
+          <w:bCs/>
+          <w:sz w:val="40"/>
+          <w:szCs w:val="40"/>
+          <w:lang w:bidi="fa-IR"/>
+        </w:rPr>
+      </w:pPr>
+    </w:p>
+    <w:p>
+      <w:pPr>
+        <w:tabs>
+          <w:tab w:val="left" w:pos="5206"/>
+        </w:tabs>
+        <w:bidi/>
+        <w:rPr>
+          <w:rFonts w:ascii="IRMitra" w:hAnsi="IRMitra" w:cs="IRMitra"/>
+          <w:b/>
+          <w:bCs/>
+          <w:sz w:val="40"/>
+          <w:szCs w:val="40"/>
+          <w:lang w:bidi="fa-IR"/>
+        </w:rPr>
+      </w:pPr>
+      <w:r>
+        <w:rPr>
+          <w:noProof/>
+        </w:rPr>
+        <w:drawing>
+          <wp:inline distT="0" distB="0" distL="0" distR="0" wp14:anchorId="776C7FF0" wp14:editId="23C82BED">
+            <wp:extent cx="5882640" cy="3634740"/>
+            <wp:effectExtent l="0" t="0" r="3810" b="3810"/>
+            <wp:docPr id="128955570" name="Picture 3"/>
+            <wp:cNvGraphicFramePr>
+              <a:graphicFrameLocks xmlns:a="http://schemas.openxmlformats.org/drawingml/2006/main" noChangeAspect="1"/>
+            </wp:cNvGraphicFramePr>
+            <a:graphic xmlns:a="http://schemas.openxmlformats.org/drawingml/2006/main">
+              <a:graphicData uri="http://schemas.openxmlformats.org/drawingml/2006/picture">
+                <pic:pic xmlns:pic="http://schemas.openxmlformats.org/drawingml/2006/picture">
+                  <pic:nvPicPr>
+                    <pic:cNvPr id="0" name="Picture 5"/>
+                    <pic:cNvPicPr>
+                      <a:picLocks noChangeAspect="1" noChangeArrowheads="1"/>
+                    </pic:cNvPicPr>
+                  </pic:nvPicPr>
+                  <pic:blipFill>
+                    <a:blip r:embed="rId29">
+                      <a:extLst>
+                        <a:ext uri="{28A0092B-C50C-407E-A947-70E740481C1C}">
+                          <a14:useLocalDpi xmlns:a14="http://schemas.microsoft.com/office/drawing/2010/main" val="0"/>
+                        </a:ext>
+                      </a:extLst>
+                    </a:blip>
+                    <a:srcRect/>
+                    <a:stretch>
+                      <a:fillRect/>
+                    </a:stretch>
+                  </pic:blipFill>
+                  <pic:spPr bwMode="auto">
+                    <a:xfrm>
+                      <a:off x="0" y="0"/>
+                      <a:ext cx="5882640" cy="3634740"/>
+                    </a:xfrm>
+                    <a:prstGeom prst="rect">
+                      <a:avLst/>
+                    </a:prstGeom>
+                    <a:noFill/>
+                    <a:ln>
+                      <a:noFill/>
+                    </a:ln>
+                  </pic:spPr>
+                </pic:pic>
+              </a:graphicData>
+            </a:graphic>
+          </wp:inline>
+        </w:drawing>
+      </w:r>
+    </w:p>
+    <w:p>
+      <w:pPr>
+        <w:tabs>
+          <w:tab w:val="left" w:pos="5206"/>
+        </w:tabs>
+        <w:bidi/>
+        <w:rPr>
+          <w:rFonts w:ascii="IRMitra" w:hAnsi="IRMitra" w:cs="IRMitra"/>
+          <w:b/>
+          <w:bCs/>
+          <w:sz w:val="40"/>
+          <w:szCs w:val="40"/>
+          <w:lang w:bidi="fa-IR"/>
+        </w:rPr>
+      </w:pPr>
+    </w:p>
+    <w:p>
+      <w:pPr>
+        <w:tabs>
+          <w:tab w:val="left" w:pos="5206"/>
+        </w:tabs>
+        <w:bidi/>
+        <w:rPr>
+          <w:rFonts w:ascii="IRMitra" w:hAnsi="IRMitra" w:cs="IRMitra"/>
+          <w:b/>
+          <w:bCs/>
+          <w:sz w:val="40"/>
+          <w:szCs w:val="40"/>
+          <w:lang w:bidi="fa-IR"/>
+        </w:rPr>
+      </w:pPr>
+      <w:r>
+        <w:rPr>
+          <w:rFonts w:ascii="IRMitra" w:hAnsi="IRMitra" w:cs="IRMitra" w:hint="cs"/>
+          <w:b/>
+          <w:bCs/>
+          <w:sz w:val="40"/>
+          <w:szCs w:val="40"/>
+          <w:rtl/>
+          <w:lang w:bidi="fa-IR"/>
+        </w:rPr>
+        <w:t>اطلاعات وارد سیستم</w:t>
+      </w:r>
+      <w:r>
+        <w:rPr>
+          <w:rFonts w:ascii="IRMitra" w:hAnsi="IRMitra" w:cs="IRMitra" w:hint="cs"/>
+          <w:b/>
+          <w:bCs/>
+          <w:sz w:val="40"/>
+          <w:szCs w:val="40"/>
+          <w:rtl/>
+          <w:lang w:bidi="fa-IR"/>
+        </w:rPr>
+        <w:t>‌</w:t>
+      </w:r>
+      <w:r>
+        <w:rPr>
+          <w:rFonts w:ascii="IRMitra" w:hAnsi="IRMitra" w:cs="IRMitra" w:hint="cs"/>
+          <w:b/>
+          <w:bCs/>
+          <w:sz w:val="40"/>
+          <w:szCs w:val="40"/>
+          <w:rtl/>
+          <w:lang w:bidi="fa-IR"/>
+        </w:rPr>
+        <w:t>مان می شود.</w:t>
+      </w:r>
+      <w:r>
+        <w:rPr>
+          <w:rFonts w:ascii="IRMitra" w:hAnsi="IRMitra" w:cs="IRMitra"/>
+          <w:b/>
+          <w:bCs/>
+          <w:sz w:val="40"/>
+          <w:szCs w:val="40"/>
+          <w:lang w:bidi="fa-IR"/>
+        </w:rPr>
+        <w:br/>
+      </w:r>
+      <w:r>
+        <w:rPr>
+          <w:rFonts w:ascii="IRMitra" w:hAnsi="IRMitra" w:cs="IRMitra"/>
+          <w:b/>
+          <w:bCs/>
+          <w:sz w:val="40"/>
+          <w:szCs w:val="40"/>
+          <w:lang w:bidi="fa-IR"/>
+        </w:rPr>
+        <w:br/>
+      </w:r>
+    </w:p>
+    <w:p>
+      <w:pPr>
+        <w:tabs>
+          <w:tab w:val="left" w:pos="5206"/>
+        </w:tabs>
+        <w:bidi/>
+        <w:rPr>
+          <w:rFonts w:ascii="IRMitra" w:hAnsi="IRMitra" w:cs="IRMitra"/>
+          <w:b/>
+          <w:bCs/>
+          <w:sz w:val="40"/>
+          <w:szCs w:val="40"/>
+          <w:lang w:bidi="fa-IR"/>
+        </w:rPr>
+      </w:pPr>
+    </w:p>
+    <w:p>
+      <w:pPr>
+        <w:tabs>
+          <w:tab w:val="left" w:pos="5206"/>
+        </w:tabs>
+        <w:bidi/>
+        <w:rPr>
+          <w:rFonts w:ascii="IRMitra" w:hAnsi="IRMitra" w:cs="IRMitra"/>
+          <w:b/>
+          <w:bCs/>
+          <w:sz w:val="40"/>
+          <w:szCs w:val="40"/>
+          <w:lang w:bidi="fa-IR"/>
+        </w:rPr>
+      </w:pPr>
+    </w:p>
+    <w:p>
+      <w:pPr>
+        <w:tabs>
+          <w:tab w:val="left" w:pos="5206"/>
+        </w:tabs>
+        <w:bidi/>
+        <w:rPr>
+          <w:rFonts w:ascii="IRMitra" w:hAnsi="IRMitra" w:cs="IRMitra"/>
+          <w:b/>
+          <w:bCs/>
+          <w:sz w:val="40"/>
+          <w:szCs w:val="40"/>
+          <w:lang w:bidi="fa-IR"/>
+        </w:rPr>
+      </w:pPr>
+    </w:p>
+    <w:p>
+      <w:pPr>
+        <w:tabs>
+          <w:tab w:val="left" w:pos="5206"/>
+        </w:tabs>
+        <w:bidi/>
+        <w:rPr>
+          <w:noProof/>
+          <w:rtl/>
+        </w:rPr>
+      </w:pPr>
+    </w:p>
+    <w:p>
+      <w:pPr>
+        <w:tabs>
+          <w:tab w:val="left" w:pos="5206"/>
+        </w:tabs>
+        <w:bidi/>
+        <w:rPr>
+          <w:noProof/>
+          <w:rtl/>
+        </w:rPr>
+      </w:pPr>
+    </w:p>
+    <w:p>
+      <w:pPr>
+        <w:tabs>
+          <w:tab w:val="left" w:pos="5206"/>
+        </w:tabs>
+        <w:bidi/>
+        <w:rPr>
+          <w:noProof/>
+          <w:rtl/>
+        </w:rPr>
+      </w:pPr>
+    </w:p>
+    <w:p>
+      <w:pPr>
+        <w:tabs>
+          <w:tab w:val="left" w:pos="5206"/>
+        </w:tabs>
+        <w:bidi/>
+        <w:rPr>
+          <w:noProof/>
+          <w:rtl/>
+        </w:rPr>
+      </w:pPr>
+    </w:p>
+    <w:p>
+      <w:pPr>
+        <w:tabs>
+          <w:tab w:val="left" w:pos="5206"/>
+        </w:tabs>
+        <w:bidi/>
+        <w:rPr>
+          <w:rFonts w:ascii="IRMitra" w:hAnsi="IRMitra" w:cs="IRMitra"/>
+          <w:b/>
+          <w:bCs/>
+          <w:sz w:val="40"/>
+          <w:szCs w:val="40"/>
+          <w:lang w:bidi="fa-IR"/>
+        </w:rPr>
+      </w:pPr>
+      <w:r>
+        <w:rPr>
+          <w:noProof/>
+        </w:rPr>
+        <w:drawing>
+          <wp:inline distT="0" distB="0" distL="0" distR="0" wp14:anchorId="42DA3C99" wp14:editId="2B6D33C5">
+            <wp:extent cx="5943600" cy="3668395"/>
+            <wp:effectExtent l="0" t="0" r="0" b="8255"/>
+            <wp:docPr id="1162549530" name="Picture 4"/>
+            <wp:cNvGraphicFramePr>
+              <a:graphicFrameLocks xmlns:a="http://schemas.openxmlformats.org/drawingml/2006/main" noChangeAspect="1"/>
+            </wp:cNvGraphicFramePr>
+            <a:graphic xmlns:a="http://schemas.openxmlformats.org/drawingml/2006/main">
+              <a:graphicData uri="http://schemas.openxmlformats.org/drawingml/2006/picture">
+                <pic:pic xmlns:pic="http://schemas.openxmlformats.org/drawingml/2006/picture">
+                  <pic:nvPicPr>
+                    <pic:cNvPr id="0" name="Picture 7"/>
+                    <pic:cNvPicPr>
+                      <a:picLocks noChangeAspect="1" noChangeArrowheads="1"/>
+                    </pic:cNvPicPr>
+                  </pic:nvPicPr>
+                  <pic:blipFill>
+                    <a:blip r:embed="rId30">
+                      <a:extLst>
+                        <a:ext uri="{28A0092B-C50C-407E-A947-70E740481C1C}">
+                          <a14:useLocalDpi xmlns:a14="http://schemas.microsoft.com/office/drawing/2010/main" val="0"/>
+                        </a:ext>
+                      </a:extLst>
+                    </a:blip>
+                    <a:srcRect/>
+                    <a:stretch>
+                      <a:fillRect/>
+                    </a:stretch>
+                  </pic:blipFill>
+                  <pic:spPr bwMode="auto">
+                    <a:xfrm>
+                      <a:off x="0" y="0"/>
+                      <a:ext cx="5943600" cy="3668395"/>
+                    </a:xfrm>
+                    <a:prstGeom prst="rect">
+                      <a:avLst/>
+                    </a:prstGeom>
+                    <a:noFill/>
+                    <a:ln>
+                      <a:noFill/>
+                    </a:ln>
+                  </pic:spPr>
+                </pic:pic>
+              </a:graphicData>
+            </a:graphic>
+          </wp:inline>
+        </w:drawing>
+      </w:r>
+    </w:p>
+    <w:p>
+      <w:pPr>
+        <w:tabs>
+          <w:tab w:val="left" w:pos="5206"/>
+        </w:tabs>
+        <w:bidi/>
+        <w:rPr>
+          <w:rFonts w:ascii="IRMitra" w:hAnsi="IRMitra" w:cs="IRMitra"/>
+          <w:b/>
+          <w:bCs/>
+          <w:sz w:val="40"/>
+          <w:szCs w:val="40"/>
+          <w:lang w:bidi="fa-IR"/>
+        </w:rPr>
+      </w:pPr>
+    </w:p>
+    <w:p>
+      <w:pPr>
+        <w:tabs>
+          <w:tab w:val="left" w:pos="5206"/>
+        </w:tabs>
+        <w:bidi/>
+        <w:rPr>
+          <w:rFonts w:ascii="IRMitra" w:hAnsi="IRMitra" w:cs="IRMitra"/>
+          <w:b/>
+          <w:bCs/>
+          <w:sz w:val="40"/>
+          <w:szCs w:val="40"/>
+          <w:rtl/>
+          <w:lang w:bidi="fa-IR"/>
+        </w:rPr>
+      </w:pPr>
+      <w:r>
+        <w:rPr>
+          <w:rFonts w:ascii="IRMitra" w:hAnsi="IRMitra" w:cs="IRMitra" w:hint="cs"/>
+          <w:b/>
+          <w:bCs/>
+          <w:sz w:val="40"/>
+          <w:szCs w:val="40"/>
+          <w:rtl/>
+          <w:lang w:bidi="fa-IR"/>
+        </w:rPr>
+        <w:t>دو تا کد جدیدی ک</w:t>
+      </w:r>
+      <w:r>
+        <w:rPr>
+          <w:rFonts w:ascii="IRMitra" w:hAnsi="IRMitra" w:cs="IRMitra" w:hint="cs"/>
+          <w:b/>
+          <w:bCs/>
+          <w:sz w:val="40"/>
+          <w:szCs w:val="40"/>
+          <w:rtl/>
+          <w:lang w:bidi="fa-IR"/>
+        </w:rPr>
+        <w:t>ه</w:t>
+      </w:r>
+      <w:r>
+        <w:rPr>
+          <w:rFonts w:ascii="IRMitra" w:hAnsi="IRMitra" w:cs="IRMitra" w:hint="cs"/>
+          <w:b/>
+          <w:bCs/>
+          <w:sz w:val="40"/>
+          <w:szCs w:val="40"/>
+          <w:rtl/>
+          <w:lang w:bidi="fa-IR"/>
+        </w:rPr>
+        <w:t xml:space="preserve"> می</w:t>
+      </w:r>
+      <w:r>
+        <w:rPr>
+          <w:rFonts w:ascii="IRMitra" w:hAnsi="IRMitra" w:cs="IRMitra" w:hint="cs"/>
+          <w:b/>
+          <w:bCs/>
+          <w:sz w:val="40"/>
+          <w:szCs w:val="40"/>
+          <w:rtl/>
+          <w:lang w:bidi="fa-IR"/>
+        </w:rPr>
+        <w:t xml:space="preserve"> </w:t>
+      </w:r>
+      <w:r>
+        <w:rPr>
+          <w:rFonts w:ascii="IRMitra" w:hAnsi="IRMitra" w:cs="IRMitra" w:hint="cs"/>
+          <w:b/>
+          <w:bCs/>
+          <w:sz w:val="40"/>
+          <w:szCs w:val="40"/>
+          <w:rtl/>
+          <w:lang w:bidi="fa-IR"/>
+        </w:rPr>
+        <w:t>خوا</w:t>
+      </w:r>
+      <w:r>
+        <w:rPr>
+          <w:rFonts w:ascii="IRMitra" w:hAnsi="IRMitra" w:cs="IRMitra" w:hint="cs"/>
+          <w:b/>
+          <w:bCs/>
+          <w:sz w:val="40"/>
+          <w:szCs w:val="40"/>
+          <w:rtl/>
+          <w:lang w:bidi="fa-IR"/>
+        </w:rPr>
+        <w:t>ه</w:t>
+      </w:r>
+      <w:r>
+        <w:rPr>
+          <w:rFonts w:ascii="IRMitra" w:hAnsi="IRMitra" w:cs="IRMitra" w:hint="cs"/>
+          <w:b/>
+          <w:bCs/>
+          <w:sz w:val="40"/>
+          <w:szCs w:val="40"/>
+          <w:rtl/>
+          <w:lang w:bidi="fa-IR"/>
+        </w:rPr>
+        <w:t xml:space="preserve">یم به همراه دیگر کد ها آن ها را هم وارد </w:t>
+      </w:r>
+      <w:r>
+        <w:rPr>
+          <w:rFonts w:ascii="IRMitra" w:hAnsi="IRMitra" w:cs="IRMitra"/>
+          <w:b/>
+          <w:bCs/>
+          <w:color w:val="FF0000"/>
+          <w:sz w:val="40"/>
+          <w:szCs w:val="40"/>
+          <w:lang w:bidi="fa-IR"/>
+        </w:rPr>
+        <w:t>github.com</w:t>
+      </w:r>
+      <w:r>
+        <w:rPr>
+          <w:rFonts w:ascii="IRMitra" w:hAnsi="IRMitra" w:cs="IRMitra" w:hint="cs"/>
+          <w:b/>
+          <w:bCs/>
+          <w:color w:val="FF0000"/>
+          <w:sz w:val="40"/>
+          <w:szCs w:val="40"/>
+          <w:rtl/>
+          <w:lang w:bidi="fa-IR"/>
+        </w:rPr>
+        <w:t xml:space="preserve"> </w:t>
+      </w:r>
+      <w:r>
+        <w:rPr>
+          <w:rFonts w:ascii="IRMitra" w:hAnsi="IRMitra" w:cs="IRMitra" w:hint="cs"/>
+          <w:b/>
+          <w:bCs/>
+          <w:sz w:val="40"/>
+          <w:szCs w:val="40"/>
+          <w:rtl/>
+          <w:lang w:bidi="fa-IR"/>
+        </w:rPr>
+        <w:t xml:space="preserve">مون کنیم را در پوشه لوکال ریپوزیتوری </w:t>
+      </w:r>
+      <w:r>
+        <w:rPr>
+          <w:rFonts w:ascii="IRMitra" w:hAnsi="IRMitra" w:cs="IRMitra" w:hint="cs"/>
+          <w:b/>
+          <w:bCs/>
+          <w:sz w:val="40"/>
+          <w:szCs w:val="40"/>
+          <w:rtl/>
+          <w:lang w:bidi="fa-IR"/>
+        </w:rPr>
+        <w:t>قرار می‌دهیم</w:t>
+      </w:r>
+      <w:r>
+        <w:rPr>
+          <w:rFonts w:ascii="IRMitra" w:hAnsi="IRMitra" w:cs="IRMitra" w:hint="cs"/>
+          <w:b/>
+          <w:bCs/>
+          <w:sz w:val="40"/>
+          <w:szCs w:val="40"/>
+          <w:rtl/>
+          <w:lang w:bidi="fa-IR"/>
+        </w:rPr>
+        <w:t xml:space="preserve"> و سپس با دستور</w:t>
+      </w:r>
+      <w:r>
+        <w:rPr>
+          <w:rFonts w:ascii="IRMitra" w:hAnsi="IRMitra" w:cs="IRMitra" w:hint="cs"/>
+          <w:b/>
+          <w:bCs/>
+          <w:color w:val="00B050"/>
+          <w:sz w:val="40"/>
+          <w:szCs w:val="40"/>
+          <w:rtl/>
+          <w:lang w:bidi="fa-IR"/>
+        </w:rPr>
+        <w:t xml:space="preserve"> </w:t>
+      </w:r>
+      <w:r>
+        <w:rPr>
+          <w:rFonts w:ascii="IRMitra" w:hAnsi="IRMitra" w:cs="IRMitra"/>
+          <w:b/>
+          <w:bCs/>
+          <w:color w:val="00B050"/>
+          <w:sz w:val="40"/>
+          <w:szCs w:val="40"/>
+          <w:lang w:bidi="fa-IR"/>
+        </w:rPr>
+        <w:t>git add .</w:t>
+      </w:r>
+      <w:r>
+        <w:rPr>
+          <w:rFonts w:ascii="IRMitra" w:hAnsi="IRMitra" w:cs="IRMitra" w:hint="cs"/>
+          <w:b/>
+          <w:bCs/>
+          <w:color w:val="00B050"/>
+          <w:sz w:val="40"/>
+          <w:szCs w:val="40"/>
+          <w:rtl/>
+          <w:lang w:bidi="fa-IR"/>
+        </w:rPr>
+        <w:t xml:space="preserve"> </w:t>
+      </w:r>
+      <w:r>
+        <w:rPr>
+          <w:rFonts w:ascii="IRMitra" w:hAnsi="IRMitra" w:cs="IRMitra" w:hint="cs"/>
+          <w:b/>
+          <w:bCs/>
+          <w:sz w:val="40"/>
+          <w:szCs w:val="40"/>
+          <w:rtl/>
+          <w:lang w:bidi="fa-IR"/>
+        </w:rPr>
+        <w:t xml:space="preserve">آن ها را به وضعیت </w:t>
+      </w:r>
+      <w:r>
+        <w:rPr>
+          <w:rFonts w:ascii="IRMitra" w:hAnsi="IRMitra" w:cs="IRMitra"/>
+          <w:b/>
+          <w:bCs/>
+          <w:color w:val="00B050"/>
+          <w:sz w:val="40"/>
+          <w:szCs w:val="40"/>
+          <w:lang w:bidi="fa-IR"/>
+        </w:rPr>
+        <w:t>stage</w:t>
+      </w:r>
+      <w:r>
+        <w:rPr>
+          <w:rFonts w:ascii="IRMitra" w:hAnsi="IRMitra" w:cs="IRMitra" w:hint="cs"/>
+          <w:b/>
+          <w:bCs/>
+          <w:color w:val="00B050"/>
+          <w:sz w:val="40"/>
+          <w:szCs w:val="40"/>
+          <w:rtl/>
+          <w:lang w:bidi="fa-IR"/>
+        </w:rPr>
+        <w:t xml:space="preserve"> </w:t>
+      </w:r>
+      <w:r>
+        <w:rPr>
+          <w:rFonts w:ascii="IRMitra" w:hAnsi="IRMitra" w:cs="IRMitra" w:hint="cs"/>
+          <w:b/>
+          <w:bCs/>
+          <w:color w:val="00B050"/>
+          <w:sz w:val="40"/>
+          <w:szCs w:val="40"/>
+          <w:rtl/>
+          <w:lang w:bidi="fa-IR"/>
+        </w:rPr>
+        <w:t xml:space="preserve"> </w:t>
+      </w:r>
+      <w:r>
+        <w:rPr>
+          <w:rFonts w:ascii="IRMitra" w:hAnsi="IRMitra" w:cs="IRMitra" w:hint="cs"/>
+          <w:b/>
+          <w:bCs/>
+          <w:sz w:val="40"/>
+          <w:szCs w:val="40"/>
+          <w:rtl/>
+          <w:lang w:bidi="fa-IR"/>
+        </w:rPr>
+        <w:t>می‌بریم.</w:t>
+      </w:r>
+    </w:p>
+    <w:p>
+      <w:pPr>
+        <w:tabs>
+          <w:tab w:val="left" w:pos="5206"/>
+        </w:tabs>
+        <w:bidi/>
+        <w:rPr>
+          <w:rFonts w:ascii="IRMitra" w:hAnsi="IRMitra" w:cs="IRMitra"/>
+          <w:b/>
+          <w:bCs/>
+          <w:sz w:val="40"/>
+          <w:szCs w:val="40"/>
+          <w:rtl/>
+          <w:lang w:bidi="fa-IR"/>
+        </w:rPr>
+      </w:pPr>
+    </w:p>
+    <w:p>
+      <w:pPr>
+        <w:tabs>
+          <w:tab w:val="left" w:pos="5206"/>
+        </w:tabs>
+        <w:bidi/>
+        <w:rPr>
+          <w:rFonts w:ascii="IRMitra" w:hAnsi="IRMitra" w:cs="IRMitra"/>
+          <w:b/>
+          <w:bCs/>
+          <w:sz w:val="40"/>
+          <w:szCs w:val="40"/>
+          <w:lang w:bidi="fa-IR"/>
+        </w:rPr>
+      </w:pPr>
+      <w:r>
+        <w:rPr>
+          <w:rFonts w:ascii="IRMitra" w:hAnsi="IRMitra" w:cs="IRMitra"/>
+          <w:b/>
+          <w:bCs/>
+          <w:sz w:val="40"/>
+          <w:szCs w:val="40"/>
+          <w:lang w:bidi="fa-IR"/>
+        </w:rPr>
+        <w:lastRenderedPageBreak/>
+        <w:br/>
+      </w:r>
+      <w:r>
+        <w:rPr>
+          <w:rFonts w:ascii="IRMitra" w:hAnsi="IRMitra" w:cs="IRMitra"/>
+          <w:b/>
+          <w:bCs/>
+          <w:sz w:val="40"/>
+          <w:szCs w:val="40"/>
+          <w:lang w:bidi="fa-IR"/>
+        </w:rPr>
+        <w:br/>
+      </w:r>
+      <w:r>
+        <w:rPr>
+          <w:rFonts w:ascii="IRMitra" w:hAnsi="IRMitra" w:cs="IRMitra"/>
+          <w:b/>
+          <w:bCs/>
+          <w:sz w:val="40"/>
+          <w:szCs w:val="40"/>
+          <w:lang w:bidi="fa-IR"/>
+        </w:rPr>
+        <w:br/>
+      </w:r>
+      <w:r>
+        <w:rPr>
+          <w:noProof/>
+        </w:rPr>
+        <w:drawing>
+          <wp:inline distT="0" distB="0" distL="0" distR="0" wp14:anchorId="7560B294" wp14:editId="5ACBBEBB">
+            <wp:extent cx="5943600" cy="3653155"/>
+            <wp:effectExtent l="0" t="0" r="0" b="4445"/>
+            <wp:docPr id="1212936457" name="Picture 6"/>
+            <wp:cNvGraphicFramePr>
+              <a:graphicFrameLocks xmlns:a="http://schemas.openxmlformats.org/drawingml/2006/main" noChangeAspect="1"/>
+            </wp:cNvGraphicFramePr>
+            <a:graphic xmlns:a="http://schemas.openxmlformats.org/drawingml/2006/main">
+              <a:graphicData uri="http://schemas.openxmlformats.org/drawingml/2006/picture">
+                <pic:pic xmlns:pic="http://schemas.openxmlformats.org/drawingml/2006/picture">
+                  <pic:nvPicPr>
+                    <pic:cNvPr id="0" name="Picture 11"/>
+                    <pic:cNvPicPr>
+                      <a:picLocks noChangeAspect="1" noChangeArrowheads="1"/>
+                    </pic:cNvPicPr>
+                  </pic:nvPicPr>
+                  <pic:blipFill>
+                    <a:blip r:embed="rId31">
+                      <a:extLst>
+                        <a:ext uri="{28A0092B-C50C-407E-A947-70E740481C1C}">
+                          <a14:useLocalDpi xmlns:a14="http://schemas.microsoft.com/office/drawing/2010/main" val="0"/>
+                        </a:ext>
+                      </a:extLst>
+                    </a:blip>
+                    <a:srcRect/>
+                    <a:stretch>
+                      <a:fillRect/>
+                    </a:stretch>
+                  </pic:blipFill>
+                  <pic:spPr bwMode="auto">
+                    <a:xfrm>
+                      <a:off x="0" y="0"/>
+                      <a:ext cx="5943600" cy="3653155"/>
+                    </a:xfrm>
+                    <a:prstGeom prst="rect">
+                      <a:avLst/>
+                    </a:prstGeom>
+                    <a:noFill/>
+                    <a:ln>
+                      <a:noFill/>
+                    </a:ln>
+                  </pic:spPr>
+                </pic:pic>
+              </a:graphicData>
+            </a:graphic>
+          </wp:inline>
+        </w:drawing>
+      </w:r>
+    </w:p>
+    <w:p>
+      <w:pPr>
+        <w:tabs>
+          <w:tab w:val="left" w:pos="5206"/>
+        </w:tabs>
+        <w:bidi/>
+        <w:rPr>
+          <w:rFonts w:ascii="IRMitra" w:hAnsi="IRMitra" w:cs="IRMitra"/>
+          <w:b/>
+          <w:bCs/>
+          <w:sz w:val="40"/>
+          <w:szCs w:val="40"/>
+          <w:lang w:bidi="fa-IR"/>
+        </w:rPr>
+      </w:pPr>
+    </w:p>
+    <w:p>
+      <w:pPr>
+        <w:tabs>
+          <w:tab w:val="left" w:pos="5206"/>
+        </w:tabs>
+        <w:bidi/>
+        <w:rPr>
+          <w:rFonts w:ascii="IRMitra" w:hAnsi="IRMitra" w:cs="IRMitra"/>
+          <w:b/>
+          <w:bCs/>
+          <w:sz w:val="40"/>
+          <w:szCs w:val="40"/>
+          <w:rtl/>
+          <w:lang w:bidi="fa-IR"/>
+        </w:rPr>
+      </w:pPr>
+      <w:r>
+        <w:rPr>
+          <w:rFonts w:ascii="IRMitra" w:hAnsi="IRMitra" w:cs="IRMitra" w:hint="cs"/>
+          <w:b/>
+          <w:bCs/>
+          <w:sz w:val="40"/>
+          <w:szCs w:val="40"/>
+          <w:rtl/>
+          <w:lang w:bidi="fa-IR"/>
+        </w:rPr>
+        <w:t xml:space="preserve">با دستور </w:t>
+      </w:r>
+      <w:r>
+        <w:rPr>
+          <w:rFonts w:ascii="IRMitra" w:hAnsi="IRMitra" w:cs="IRMitra"/>
+          <w:b/>
+          <w:bCs/>
+          <w:color w:val="00B050"/>
+          <w:sz w:val="40"/>
+          <w:szCs w:val="40"/>
+          <w:lang w:bidi="fa-IR"/>
+        </w:rPr>
+        <w:t>git commit -m ‘Update add 2 code’</w:t>
+      </w:r>
+      <w:r>
+        <w:rPr>
+          <w:rFonts w:ascii="IRMitra" w:hAnsi="IRMitra" w:cs="IRMitra" w:hint="cs"/>
+          <w:b/>
+          <w:bCs/>
+          <w:sz w:val="40"/>
+          <w:szCs w:val="40"/>
+          <w:rtl/>
+          <w:lang w:bidi="fa-IR"/>
+        </w:rPr>
+        <w:t xml:space="preserve"> فایل هایی که در مرحله </w:t>
+      </w:r>
+      <w:r>
+        <w:rPr>
+          <w:rFonts w:ascii="IRMitra" w:hAnsi="IRMitra" w:cs="IRMitra"/>
+          <w:b/>
+          <w:bCs/>
+          <w:color w:val="00B050"/>
+          <w:sz w:val="40"/>
+          <w:szCs w:val="40"/>
+          <w:lang w:bidi="fa-IR"/>
+        </w:rPr>
+        <w:t>stage</w:t>
+      </w:r>
+      <w:r>
+        <w:rPr>
+          <w:rFonts w:ascii="IRMitra" w:hAnsi="IRMitra" w:cs="IRMitra" w:hint="cs"/>
+          <w:b/>
+          <w:bCs/>
+          <w:color w:val="00B050"/>
+          <w:sz w:val="40"/>
+          <w:szCs w:val="40"/>
+          <w:rtl/>
+          <w:lang w:bidi="fa-IR"/>
+        </w:rPr>
+        <w:t xml:space="preserve"> </w:t>
+      </w:r>
+      <w:r>
+        <w:rPr>
+          <w:rFonts w:ascii="IRMitra" w:hAnsi="IRMitra" w:cs="IRMitra" w:hint="cs"/>
+          <w:b/>
+          <w:bCs/>
+          <w:sz w:val="40"/>
+          <w:szCs w:val="40"/>
+          <w:rtl/>
+          <w:lang w:bidi="fa-IR"/>
+        </w:rPr>
+        <w:t xml:space="preserve">هستند رو </w:t>
+      </w:r>
+      <w:r>
+        <w:rPr>
+          <w:rFonts w:ascii="IRMitra" w:hAnsi="IRMitra" w:cs="IRMitra"/>
+          <w:b/>
+          <w:bCs/>
+          <w:color w:val="00B050"/>
+          <w:sz w:val="40"/>
+          <w:szCs w:val="40"/>
+          <w:lang w:bidi="fa-IR"/>
+        </w:rPr>
+        <w:t>commit</w:t>
+      </w:r>
+      <w:r>
+        <w:rPr>
+          <w:rFonts w:ascii="IRMitra" w:hAnsi="IRMitra" w:cs="IRMitra" w:hint="cs"/>
+          <w:b/>
+          <w:bCs/>
+          <w:color w:val="00B050"/>
+          <w:sz w:val="40"/>
+          <w:szCs w:val="40"/>
+          <w:rtl/>
+          <w:lang w:bidi="fa-IR"/>
+        </w:rPr>
+        <w:t xml:space="preserve"> </w:t>
+      </w:r>
+      <w:r>
+        <w:rPr>
+          <w:rFonts w:ascii="IRMitra" w:hAnsi="IRMitra" w:cs="IRMitra" w:hint="cs"/>
+          <w:b/>
+          <w:bCs/>
+          <w:sz w:val="40"/>
+          <w:szCs w:val="40"/>
+          <w:rtl/>
+          <w:lang w:bidi="fa-IR"/>
+        </w:rPr>
+        <w:t>می‌کنیم.</w:t>
+      </w:r>
+    </w:p>
+    <w:p>
+      <w:pPr>
+        <w:tabs>
+          <w:tab w:val="left" w:pos="5206"/>
+        </w:tabs>
+        <w:bidi/>
+        <w:rPr>
+          <w:rFonts w:ascii="IRMitra" w:hAnsi="IRMitra" w:cs="IRMitra"/>
+          <w:b/>
+          <w:bCs/>
+          <w:sz w:val="40"/>
+          <w:szCs w:val="40"/>
+          <w:lang w:bidi="fa-IR"/>
+        </w:rPr>
+      </w:pPr>
+    </w:p>
+    <w:p>
+      <w:pPr>
+        <w:tabs>
+          <w:tab w:val="left" w:pos="5206"/>
+        </w:tabs>
+        <w:bidi/>
+        <w:rPr>
+          <w:rFonts w:ascii="IRMitra" w:hAnsi="IRMitra" w:cs="IRMitra"/>
+          <w:b/>
+          <w:bCs/>
+          <w:sz w:val="40"/>
+          <w:szCs w:val="40"/>
+          <w:lang w:bidi="fa-IR"/>
+        </w:rPr>
+      </w:pPr>
+    </w:p>
+    <w:p>
+      <w:pPr>
+        <w:tabs>
+          <w:tab w:val="left" w:pos="5206"/>
+        </w:tabs>
+        <w:bidi/>
+        <w:rPr>
+          <w:rFonts w:ascii="IRMitra" w:hAnsi="IRMitra" w:cs="IRMitra"/>
+          <w:b/>
+          <w:bCs/>
+          <w:sz w:val="40"/>
+          <w:szCs w:val="40"/>
+          <w:lang w:bidi="fa-IR"/>
+        </w:rPr>
+      </w:pPr>
+    </w:p>
+    <w:p>
+      <w:pPr>
+        <w:tabs>
+          <w:tab w:val="left" w:pos="5206"/>
+        </w:tabs>
+        <w:bidi/>
+        <w:rPr>
+          <w:rFonts w:ascii="IRMitra" w:hAnsi="IRMitra" w:cs="IRMitra"/>
+          <w:b/>
+          <w:bCs/>
+          <w:sz w:val="40"/>
+          <w:szCs w:val="40"/>
+          <w:lang w:bidi="fa-IR"/>
+        </w:rPr>
+      </w:pPr>
+    </w:p>
+    <w:p>
+      <w:pPr>
+        <w:tabs>
+          <w:tab w:val="left" w:pos="5206"/>
+        </w:tabs>
+        <w:bidi/>
+        <w:rPr>
+          <w:rFonts w:ascii="IRMitra" w:hAnsi="IRMitra" w:cs="IRMitra"/>
+          <w:b/>
+          <w:bCs/>
+          <w:sz w:val="40"/>
+          <w:szCs w:val="40"/>
+          <w:rtl/>
+          <w:lang w:bidi="fa-IR"/>
+        </w:rPr>
+      </w:pPr>
+    </w:p>
+    <w:p>
+      <w:pPr>
+        <w:tabs>
+          <w:tab w:val="left" w:pos="5206"/>
+        </w:tabs>
+        <w:bidi/>
+        <w:rPr>
+          <w:rFonts w:ascii="IRMitra" w:hAnsi="IRMitra" w:cs="IRMitra"/>
+          <w:b/>
+          <w:bCs/>
+          <w:sz w:val="40"/>
+          <w:szCs w:val="40"/>
+          <w:lang w:bidi="fa-IR"/>
+        </w:rPr>
+      </w:pPr>
+    </w:p>
+    <w:p>
+      <w:pPr>
+        <w:tabs>
+          <w:tab w:val="left" w:pos="5206"/>
+        </w:tabs>
+        <w:bidi/>
+        <w:rPr>
+          <w:rFonts w:ascii="IRMitra" w:hAnsi="IRMitra" w:cs="IRMitra"/>
+          <w:b/>
+          <w:bCs/>
+          <w:sz w:val="40"/>
+          <w:szCs w:val="40"/>
+          <w:lang w:bidi="fa-IR"/>
+        </w:rPr>
+      </w:pPr>
+    </w:p>
+    <w:p>
+      <w:pPr>
+        <w:tabs>
+          <w:tab w:val="left" w:pos="5206"/>
+        </w:tabs>
+        <w:bidi/>
+        <w:rPr>
+          <w:rFonts w:ascii="IRMitra" w:hAnsi="IRMitra" w:cs="IRMitra"/>
+          <w:b/>
+          <w:bCs/>
+          <w:sz w:val="40"/>
+          <w:szCs w:val="40"/>
+          <w:lang w:bidi="fa-IR"/>
+        </w:rPr>
+      </w:pPr>
+      <w:r>
+        <w:rPr>
+          <w:noProof/>
+        </w:rPr>
+        <w:drawing>
+          <wp:inline distT="0" distB="0" distL="0" distR="0" wp14:anchorId="657BB9AA" wp14:editId="6E9D955B">
+            <wp:extent cx="5943600" cy="3662680"/>
+            <wp:effectExtent l="0" t="0" r="0" b="0"/>
+            <wp:docPr id="325676394" name="Picture 5"/>
+            <wp:cNvGraphicFramePr>
+              <a:graphicFrameLocks xmlns:a="http://schemas.openxmlformats.org/drawingml/2006/main" noChangeAspect="1"/>
+            </wp:cNvGraphicFramePr>
+            <a:graphic xmlns:a="http://schemas.openxmlformats.org/drawingml/2006/main">
+              <a:graphicData uri="http://schemas.openxmlformats.org/drawingml/2006/picture">
+                <pic:pic xmlns:pic="http://schemas.openxmlformats.org/drawingml/2006/picture">
+                  <pic:nvPicPr>
+                    <pic:cNvPr id="0" name="Picture 9"/>
+                    <pic:cNvPicPr>
+                      <a:picLocks noChangeAspect="1" noChangeArrowheads="1"/>
+                    </pic:cNvPicPr>
+                  </pic:nvPicPr>
+                  <pic:blipFill>
+                    <a:blip r:embed="rId32">
+                      <a:extLst>
+                        <a:ext uri="{28A0092B-C50C-407E-A947-70E740481C1C}">
+                          <a14:useLocalDpi xmlns:a14="http://schemas.microsoft.com/office/drawing/2010/main" val="0"/>
+                        </a:ext>
+                      </a:extLst>
+                    </a:blip>
+                    <a:srcRect/>
+                    <a:stretch>
+                      <a:fillRect/>
+                    </a:stretch>
+                  </pic:blipFill>
+                  <pic:spPr bwMode="auto">
+                    <a:xfrm>
+                      <a:off x="0" y="0"/>
+                      <a:ext cx="5943600" cy="3662680"/>
+                    </a:xfrm>
+                    <a:prstGeom prst="rect">
+                      <a:avLst/>
+                    </a:prstGeom>
+                    <a:noFill/>
+                    <a:ln>
+                      <a:noFill/>
+                    </a:ln>
+                  </pic:spPr>
+                </pic:pic>
+              </a:graphicData>
+            </a:graphic>
+          </wp:inline>
+        </w:drawing>
+      </w:r>
+    </w:p>
+    <w:p>
+      <w:pPr>
+        <w:tabs>
+          <w:tab w:val="left" w:pos="5206"/>
+        </w:tabs>
+        <w:bidi/>
+        <w:rPr>
+          <w:rFonts w:ascii="IRMitra" w:hAnsi="IRMitra" w:cs="IRMitra"/>
+          <w:b/>
+          <w:bCs/>
+          <w:sz w:val="40"/>
+          <w:szCs w:val="40"/>
+          <w:rtl/>
+          <w:lang w:bidi="fa-IR"/>
+        </w:rPr>
+      </w:pPr>
+    </w:p>
+    <w:p>
+      <w:pPr>
+        <w:tabs>
+          <w:tab w:val="left" w:pos="5206"/>
+        </w:tabs>
+        <w:bidi/>
+        <w:rPr>
+          <w:rFonts w:ascii="IRMitra" w:hAnsi="IRMitra" w:cs="IRMitra"/>
+          <w:b/>
+          <w:bCs/>
+          <w:sz w:val="40"/>
+          <w:szCs w:val="40"/>
+          <w:rtl/>
+          <w:lang w:bidi="fa-IR"/>
+        </w:rPr>
+      </w:pPr>
+      <w:r>
+        <w:rPr>
+          <w:rFonts w:ascii="IRMitra" w:hAnsi="IRMitra" w:cs="IRMitra" w:hint="cs"/>
+          <w:b/>
+          <w:bCs/>
+          <w:sz w:val="40"/>
+          <w:szCs w:val="40"/>
+          <w:rtl/>
+          <w:lang w:bidi="fa-IR"/>
+        </w:rPr>
+        <w:t xml:space="preserve">در آخر با دستور </w:t>
+      </w:r>
+      <w:r>
+        <w:rPr>
+          <w:rFonts w:ascii="IRMitra" w:hAnsi="IRMitra" w:cs="IRMitra" w:hint="cs"/>
+          <w:b/>
+          <w:bCs/>
+          <w:sz w:val="40"/>
+          <w:szCs w:val="40"/>
+          <w:rtl/>
+          <w:lang w:bidi="fa-IR"/>
+        </w:rPr>
+        <w:t xml:space="preserve"> </w:t>
+      </w:r>
+      <w:r>
+        <w:rPr>
+          <w:rFonts w:ascii="IRMitra" w:hAnsi="IRMitra" w:cs="IRMitra"/>
+          <w:b/>
+          <w:bCs/>
+          <w:color w:val="00B050"/>
+          <w:sz w:val="40"/>
+          <w:szCs w:val="40"/>
+          <w:lang w:bidi="fa-IR"/>
+        </w:rPr>
+        <w:t>git push</w:t>
+      </w:r>
+      <w:r>
+        <w:rPr>
+          <w:rFonts w:ascii="IRMitra" w:hAnsi="IRMitra" w:cs="IRMitra" w:hint="cs"/>
+          <w:b/>
+          <w:bCs/>
+          <w:color w:val="00B050"/>
+          <w:sz w:val="40"/>
+          <w:szCs w:val="40"/>
+          <w:rtl/>
+          <w:lang w:bidi="fa-IR"/>
+        </w:rPr>
+        <w:t xml:space="preserve"> </w:t>
+      </w:r>
+      <w:r>
+        <w:rPr>
+          <w:rFonts w:ascii="IRMitra" w:hAnsi="IRMitra" w:cs="IRMitra" w:hint="cs"/>
+          <w:b/>
+          <w:bCs/>
+          <w:sz w:val="40"/>
+          <w:szCs w:val="40"/>
+          <w:rtl/>
+          <w:lang w:bidi="fa-IR"/>
+        </w:rPr>
+        <w:t xml:space="preserve"> اطلاعات را به همراه تغییرات در گیت قرار می‌دهیم.</w:t>
+      </w:r>
+    </w:p>
+    <w:p>
+      <w:pPr>
+        <w:tabs>
+          <w:tab w:val="left" w:pos="5206"/>
+        </w:tabs>
+        <w:bidi/>
+        <w:rPr>
+          <w:rFonts w:ascii="IRMitra" w:hAnsi="IRMitra" w:cs="IRMitra"/>
+          <w:b/>
+          <w:bCs/>
+          <w:sz w:val="40"/>
+          <w:szCs w:val="40"/>
+          <w:lang w:bidi="fa-IR"/>
+        </w:rPr>
+      </w:pPr>
+    </w:p>
+    <w:p>
+      <w:pPr>
+        <w:tabs>
+          <w:tab w:val="left" w:pos="5206"/>
+        </w:tabs>
+        <w:bidi/>
+        <w:rPr>
+          <w:rFonts w:ascii="IRMitra" w:hAnsi="IRMitra" w:cs="IRMitra"/>
+          <w:b/>
+          <w:bCs/>
+          <w:sz w:val="40"/>
+          <w:szCs w:val="40"/>
+          <w:lang w:bidi="fa-IR"/>
+        </w:rPr>
+      </w:pPr>
+    </w:p>
+    <w:p>
+      <w:pPr>
+        <w:tabs>
+          <w:tab w:val="left" w:pos="5206"/>
+        </w:tabs>
+        <w:bidi/>
+        <w:rPr>
+          <w:rFonts w:ascii="IRMitra" w:hAnsi="IRMitra" w:cs="IRMitra"/>
+          <w:b/>
+          <w:bCs/>
+          <w:sz w:val="40"/>
+          <w:szCs w:val="40"/>
+          <w:rtl/>
+          <w:lang w:bidi="fa-IR"/>
+        </w:rPr>
+      </w:pPr>
+    </w:p>
+    <w:p>
+      <w:pPr>
+        <w:tabs>
+          <w:tab w:val="left" w:pos="5206"/>
+        </w:tabs>
+        <w:bidi/>
+        <w:rPr>
+          <w:rFonts w:ascii="IRMitra" w:hAnsi="IRMitra" w:cs="IRMitra"/>
+          <w:b/>
+          <w:bCs/>
+          <w:sz w:val="40"/>
+          <w:szCs w:val="40"/>
+          <w:rtl/>
+          <w:lang w:bidi="fa-IR"/>
+        </w:rPr>
+      </w:pPr>
+    </w:p>
+    <w:p>
+      <w:pPr>
+        <w:tabs>
+          <w:tab w:val="left" w:pos="5206"/>
+        </w:tabs>
+        <w:bidi/>
+        <w:rPr>
+          <w:rFonts w:ascii="IRMitra" w:hAnsi="IRMitra" w:cs="IRMitra"/>
+          <w:b/>
+          <w:bCs/>
+          <w:sz w:val="40"/>
+          <w:szCs w:val="40"/>
+          <w:rtl/>
+          <w:lang w:bidi="fa-IR"/>
+        </w:rPr>
+      </w:pPr>
+    </w:p>
+    <w:p>
+      <w:pPr>
+        <w:tabs>
+          <w:tab w:val="left" w:pos="5206"/>
+        </w:tabs>
+        <w:bidi/>
+        <w:rPr>
+          <w:rFonts w:ascii="IRMitra" w:hAnsi="IRMitra" w:cs="IRMitra"/>
+          <w:b/>
+          <w:bCs/>
+          <w:sz w:val="40"/>
+          <w:szCs w:val="40"/>
+          <w:rtl/>
+          <w:lang w:bidi="fa-IR"/>
+        </w:rPr>
+      </w:pPr>
+    </w:p>
+    <w:p>
+      <w:pPr>
+        <w:tabs>
+          <w:tab w:val="left" w:pos="5206"/>
+        </w:tabs>
+        <w:bidi/>
+        <w:rPr>
+          <w:rFonts w:ascii="IRMitra" w:hAnsi="IRMitra" w:cs="IRMitra"/>
+          <w:b/>
+          <w:bCs/>
+          <w:sz w:val="40"/>
+          <w:szCs w:val="40"/>
+          <w:lang w:bidi="fa-IR"/>
+        </w:rPr>
+      </w:pPr>
+      <w:r>
+        <w:rPr>
+          <w:rFonts w:ascii="IRMitra" w:hAnsi="IRMitra" w:cs="IRMitra"/>
+          <w:b/>
+          <w:bCs/>
+          <w:noProof/>
+          <w:sz w:val="40"/>
+          <w:szCs w:val="40"/>
+          <w:rtl/>
+          <w:lang w:bidi="fa-IR"/>
+        </w:rPr>
+        <w:drawing>
+          <wp:inline distT="0" distB="0" distL="0" distR="0" wp14:anchorId="0138C7DA" wp14:editId="7FCA3D59">
+            <wp:extent cx="5943600" cy="4530725"/>
+            <wp:effectExtent l="0" t="0" r="0" b="3175"/>
+            <wp:docPr id="315445576" name="Picture 1"/>
+            <wp:cNvGraphicFramePr>
+              <a:graphicFrameLocks xmlns:a="http://schemas.openxmlformats.org/drawingml/2006/main" noChangeAspect="1"/>
+            </wp:cNvGraphicFramePr>
+            <a:graphic xmlns:a="http://schemas.openxmlformats.org/drawingml/2006/main">
+              <a:graphicData uri="http://schemas.openxmlformats.org/drawingml/2006/picture">
+                <pic:pic xmlns:pic="http://schemas.openxmlformats.org/drawingml/2006/picture">
+                  <pic:nvPicPr>
+                    <pic:cNvPr id="315445576" name=""/>
+                    <pic:cNvPicPr/>
+                  </pic:nvPicPr>
+                  <pic:blipFill>
+                    <a:blip r:embed="rId33"/>
+                    <a:stretch>
+                      <a:fillRect/>
+                    </a:stretch>
+                  </pic:blipFill>
+                  <pic:spPr>
+                    <a:xfrm>
+                      <a:off x="0" y="0"/>
+                      <a:ext cx="5943600" cy="4530725"/>
+                    </a:xfrm>
+                    <a:prstGeom prst="rect">
+                      <a:avLst/>
+                    </a:prstGeom>
+                  </pic:spPr>
+                </pic:pic>
+              </a:graphicData>
+            </a:graphic>
+          </wp:inline>
+        </w:drawing>
+      </w:r>
+    </w:p>
+    <w:p>
+      <w:pPr>
+        <w:tabs>
+          <w:tab w:val="left" w:pos="5206"/>
+        </w:tabs>
+        <w:bidi/>
+        <w:rPr>
+          <w:rFonts w:ascii="IRMitra" w:hAnsi="IRMitra" w:cs="IRMitra"/>
+          <w:b/>
+          <w:bCs/>
+          <w:sz w:val="40"/>
+          <w:szCs w:val="40"/>
+          <w:lang w:bidi="fa-IR"/>
+        </w:rPr>
+      </w:pPr>
+    </w:p>
+    <w:p>
+      <w:pPr>
+        <w:tabs>
+          <w:tab w:val="left" w:pos="5206"/>
+        </w:tabs>
+        <w:bidi/>
+        <w:rPr>
+          <w:rFonts w:ascii="IRMitra" w:hAnsi="IRMitra" w:cs="IRMitra"/>
+          <w:b/>
+          <w:bCs/>
+          <w:sz w:val="40"/>
+          <w:szCs w:val="40"/>
+          <w:lang w:bidi="fa-IR"/>
+        </w:rPr>
+      </w:pPr>
+      <w:r>
+        <w:rPr>
+          <w:rFonts w:ascii="IRMitra" w:hAnsi="IRMitra" w:cs="IRMitra" w:hint="cs"/>
+          <w:b/>
+          <w:bCs/>
+          <w:sz w:val="40"/>
+          <w:szCs w:val="40"/>
+          <w:rtl/>
+          <w:lang w:bidi="fa-IR"/>
+        </w:rPr>
+        <w:t>و در ریپوزیتوری یمان قرار میگیرند.</w:t>
+      </w:r>
     </w:p>
     <w:p>
       <w:pPr>
@@ -9778,7 +11916,7 @@
       </w:r>
     </w:p>
     <w:sectPr>
-      <w:footerReference w:type="default" r:id="rId27"/>
+      <w:footerReference w:type="default" r:id="rId34"/>
       <w:pgSz w:w="12240" w:h="15840"/>
       <w:pgMar w:top="1440" w:right="1440" w:bottom="1440" w:left="1440" w:header="720" w:footer="720" w:gutter="0"/>
       <w:cols w:space="720"/>

</xml_diff>